<commit_message>
Agrego visual de Sobre nosotros y restamos
</commit_message>
<xml_diff>
--- a/TPINT_GRUPO_9_LAB4/TRABAJO PRACTICO INTEGRADOR.docx
+++ b/TPINT_GRUPO_9_LAB4/TRABAJO PRACTICO INTEGRADOR.docx
@@ -2,7 +2,11 @@
 <file path=word/document.xml><?xml version="1.0" encoding="utf-8"?>
 <w:document xmlns:wpc="http://schemas.microsoft.com/office/word/2010/wordprocessingCanvas" xmlns:cx="http://schemas.microsoft.com/office/drawing/2014/chartex" xmlns:cx1="http://schemas.microsoft.com/office/drawing/2015/9/8/chartex" xmlns:cx2="http://schemas.microsoft.com/office/drawing/2015/10/21/chartex" xmlns:cx3="http://schemas.microsoft.com/office/drawing/2016/5/9/chartex" xmlns:cx4="http://schemas.microsoft.com/office/drawing/2016/5/10/chartex" xmlns:cx5="http://schemas.microsoft.com/office/drawing/2016/5/11/chartex" xmlns:cx6="http://schemas.microsoft.com/office/drawing/2016/5/12/chartex" xmlns:cx7="http://schemas.microsoft.com/office/drawing/2016/5/13/chartex" xmlns:cx8="http://schemas.microsoft.com/office/drawing/2016/5/14/chartex" xmlns:mc="http://schemas.openxmlformats.org/markup-compatibility/2006" xmlns:aink="http://schemas.microsoft.com/office/drawing/2016/ink" xmlns:am3d="http://schemas.microsoft.com/office/drawing/2017/model3d" xmlns:o="urn:schemas-microsoft-com:office:office" xmlns:oel="http://schemas.microsoft.com/office/2019/extlst" xmlns:r="http://schemas.openxmlformats.org/officeDocument/2006/relationships" xmlns:m="http://schemas.openxmlformats.org/officeDocument/2006/math" xmlns:v="urn:schemas-microsoft-com:vml" xmlns:wp14="http://schemas.microsoft.com/office/word/2010/wordprocessingDrawing" xmlns:wp="http://schemas.openxmlformats.org/drawingml/2006/wordprocessingDrawing" xmlns:w10="urn:schemas-microsoft-com:office:word" xmlns:w="http://schemas.openxmlformats.org/wordprocessingml/2006/main" xmlns:w14="http://schemas.microsoft.com/office/word/2010/wordml" xmlns:w15="http://schemas.microsoft.com/office/word/2012/wordml" xmlns:w16cex="http://schemas.microsoft.com/office/word/2018/wordml/cex" xmlns:w16cid="http://schemas.microsoft.com/office/word/2016/wordml/cid" xmlns:w16="http://schemas.microsoft.com/office/word/2018/wordml" xmlns:w16sdtdh="http://schemas.microsoft.com/office/word/2020/wordml/sdtdatahash" xmlns:w16se="http://schemas.microsoft.com/office/word/2015/wordml/symex" xmlns:wpg="http://schemas.microsoft.com/office/word/2010/wordprocessingGroup" xmlns:wpi="http://schemas.microsoft.com/office/word/2010/wordprocessingInk" xmlns:wne="http://schemas.microsoft.com/office/word/2006/wordml" xmlns:wps="http://schemas.microsoft.com/office/word/2010/wordprocessingShape" mc:Ignorable="w14 w15 w16se w16cid w16 w16cex w16sdtdh wp14">
   <w:body>
-    <w:p/>
+    <w:p>
+      <w:r>
+        <w:t>e</w:t>
+      </w:r>
+    </w:p>
     <w:tbl>
       <w:tblPr>
         <w:tblpPr w:leftFromText="180" w:rightFromText="180" w:vertAnchor="text" w:horzAnchor="margin" w:tblpY="-7"/>
@@ -300,15 +304,6 @@
             </w:pPr>
           </w:p>
           <w:p>
-            <w:pPr>
-              <w:rPr>
-                <w:noProof/>
-                <w:sz w:val="10"/>
-                <w:szCs w:val="10"/>
-              </w:rPr>
-            </w:pPr>
-          </w:p>
-          <w:p>
             <w:r>
               <w:rPr>
                 <w:lang w:bidi="es-ES"/>
@@ -326,7 +321,19 @@
               <w:rPr>
                 <w:lang w:bidi="es-ES"/>
               </w:rPr>
-              <w:t>Blanco Nazareno</w:t>
+              <w:t>Blanco</w:t>
+            </w:r>
+            <w:r>
+              <w:rPr>
+                <w:lang w:bidi="es-ES"/>
+              </w:rPr>
+              <w:t>,</w:t>
+            </w:r>
+            <w:r>
+              <w:rPr>
+                <w:lang w:bidi="es-ES"/>
+              </w:rPr>
+              <w:t xml:space="preserve"> Nazareno</w:t>
             </w:r>
           </w:p>
           <w:p>
@@ -339,7 +346,19 @@
               <w:rPr>
                 <w:lang w:bidi="es-ES"/>
               </w:rPr>
-              <w:t>Diaz Diego</w:t>
+              <w:t>Diaz</w:t>
+            </w:r>
+            <w:r>
+              <w:rPr>
+                <w:lang w:bidi="es-ES"/>
+              </w:rPr>
+              <w:t>,</w:t>
+            </w:r>
+            <w:r>
+              <w:rPr>
+                <w:lang w:bidi="es-ES"/>
+              </w:rPr>
+              <w:t xml:space="preserve"> Diego</w:t>
             </w:r>
           </w:p>
           <w:p>
@@ -352,7 +371,43 @@
               <w:rPr>
                 <w:lang w:bidi="es-ES"/>
               </w:rPr>
-              <w:t>Garcia Elias</w:t>
+              <w:t>Garc</w:t>
+            </w:r>
+            <w:r>
+              <w:rPr>
+                <w:lang w:bidi="es-ES"/>
+              </w:rPr>
+              <w:t>í</w:t>
+            </w:r>
+            <w:r>
+              <w:rPr>
+                <w:lang w:bidi="es-ES"/>
+              </w:rPr>
+              <w:t>a</w:t>
+            </w:r>
+            <w:r>
+              <w:rPr>
+                <w:lang w:bidi="es-ES"/>
+              </w:rPr>
+              <w:t>,</w:t>
+            </w:r>
+            <w:r>
+              <w:rPr>
+                <w:lang w:bidi="es-ES"/>
+              </w:rPr>
+              <w:t xml:space="preserve"> El</w:t>
+            </w:r>
+            <w:r>
+              <w:rPr>
+                <w:lang w:bidi="es-ES"/>
+              </w:rPr>
+              <w:t>í</w:t>
+            </w:r>
+            <w:r>
+              <w:rPr>
+                <w:lang w:bidi="es-ES"/>
+              </w:rPr>
+              <w:t>as</w:t>
             </w:r>
           </w:p>
           <w:p>
@@ -365,7 +420,19 @@
               <w:rPr>
                 <w:lang w:bidi="es-ES"/>
               </w:rPr>
-              <w:t>Ponce de León Tobías</w:t>
+              <w:t>Ponce de León</w:t>
+            </w:r>
+            <w:r>
+              <w:rPr>
+                <w:lang w:bidi="es-ES"/>
+              </w:rPr>
+              <w:t>,</w:t>
+            </w:r>
+            <w:r>
+              <w:rPr>
+                <w:lang w:bidi="es-ES"/>
+              </w:rPr>
+              <w:t xml:space="preserve"> Tobías</w:t>
             </w:r>
           </w:p>
           <w:p>
@@ -378,8 +445,27 @@
               <w:rPr>
                 <w:lang w:bidi="es-ES"/>
               </w:rPr>
-              <w:t>Silvero Matías</w:t>
+              <w:t>Silvero</w:t>
             </w:r>
+            <w:r>
+              <w:rPr>
+                <w:lang w:bidi="es-ES"/>
+              </w:rPr>
+              <w:t>,</w:t>
+            </w:r>
+            <w:r>
+              <w:rPr>
+                <w:lang w:bidi="es-ES"/>
+              </w:rPr>
+              <w:t xml:space="preserve"> Matías</w:t>
+            </w:r>
+          </w:p>
+          <w:p>
+            <w:pPr>
+              <w:rPr>
+                <w:lang w:bidi="es-ES"/>
+              </w:rPr>
+            </w:pPr>
           </w:p>
           <w:p>
             <w:pPr>
@@ -492,6 +578,47 @@
           <w:ilvl w:val="0"/>
           <w:numId w:val="1"/>
         </w:numPr>
+        <w:jc w:val="center"/>
+        <w:rPr>
+          <w:sz w:val="48"/>
+          <w:szCs w:val="48"/>
+        </w:rPr>
+      </w:pPr>
+      <w:proofErr w:type="gramStart"/>
+      <w:r>
+        <w:rPr>
+          <w:sz w:val="48"/>
+          <w:szCs w:val="48"/>
+        </w:rPr>
+        <w:lastRenderedPageBreak/>
+        <w:t>DER(</w:t>
+      </w:r>
+      <w:proofErr w:type="gramEnd"/>
+      <w:r>
+        <w:rPr>
+          <w:sz w:val="48"/>
+          <w:szCs w:val="48"/>
+        </w:rPr>
+        <w:t xml:space="preserve">Diagrama Entidad </w:t>
+      </w:r>
+      <w:r>
+        <w:rPr>
+          <w:sz w:val="48"/>
+          <w:szCs w:val="48"/>
+          <w:u w:val="single"/>
+        </w:rPr>
+        <w:t>Relación</w:t>
+      </w:r>
+      <w:r>
+        <w:rPr>
+          <w:sz w:val="48"/>
+          <w:szCs w:val="48"/>
+        </w:rPr>
+        <w:t>)</w:t>
+      </w:r>
+    </w:p>
+    <w:p>
+      <w:pPr>
         <w:rPr>
           <w:sz w:val="48"/>
           <w:szCs w:val="48"/>
@@ -501,28 +628,11 @@
         <w:rPr>
           <w:noProof/>
         </w:rPr>
-        <w:lastRenderedPageBreak/>
         <w:drawing>
-          <wp:anchor distT="0" distB="0" distL="114300" distR="114300" simplePos="0" relativeHeight="251659264" behindDoc="1" locked="0" layoutInCell="1" allowOverlap="1" wp14:anchorId="25C14558" wp14:editId="31CC6140">
-            <wp:simplePos x="0" y="0"/>
-            <wp:positionH relativeFrom="column">
-              <wp:posOffset>19145</wp:posOffset>
-            </wp:positionH>
-            <wp:positionV relativeFrom="paragraph">
-              <wp:posOffset>472431</wp:posOffset>
-            </wp:positionV>
-            <wp:extent cx="6097270" cy="4632325"/>
-            <wp:effectExtent l="0" t="0" r="0" b="0"/>
-            <wp:wrapTight wrapText="bothSides">
-              <wp:wrapPolygon edited="0">
-                <wp:start x="0" y="0"/>
-                <wp:lineTo x="0" y="21496"/>
-                <wp:lineTo x="21528" y="21496"/>
-                <wp:lineTo x="21528" y="0"/>
-                <wp:lineTo x="0" y="0"/>
-              </wp:wrapPolygon>
-            </wp:wrapTight>
-            <wp:docPr id="1009787770" name="Imagen 7" descr="Diagrama&#10;&#10;Descripción generada automáticamente"/>
+          <wp:inline distT="0" distB="0" distL="0" distR="0" wp14:anchorId="2A02C159" wp14:editId="7B841F3A">
+            <wp:extent cx="6097270" cy="7176770"/>
+            <wp:effectExtent l="0" t="0" r="0" b="5080"/>
+            <wp:docPr id="1085353541" name="Imagen 1" descr="Diagrama&#10;&#10;Descripción generada automáticamente"/>
             <wp:cNvGraphicFramePr>
               <a:graphicFrameLocks xmlns:a="http://schemas.openxmlformats.org/drawingml/2006/main" noChangeAspect="1"/>
             </wp:cNvGraphicFramePr>
@@ -530,73 +640,29 @@
               <a:graphicData uri="http://schemas.openxmlformats.org/drawingml/2006/picture">
                 <pic:pic xmlns:pic="http://schemas.openxmlformats.org/drawingml/2006/picture">
                   <pic:nvPicPr>
-                    <pic:cNvPr id="1009787770" name="Imagen 7" descr="Diagrama&#10;&#10;Descripción generada automáticamente"/>
-                    <pic:cNvPicPr>
-                      <a:picLocks noChangeAspect="1" noChangeArrowheads="1"/>
-                    </pic:cNvPicPr>
+                    <pic:cNvPr id="1085353541" name="Imagen 1" descr="Diagrama&#10;&#10;Descripción generada automáticamente"/>
+                    <pic:cNvPicPr/>
                   </pic:nvPicPr>
                   <pic:blipFill>
-                    <a:blip r:embed="rId9">
-                      <a:extLst>
-                        <a:ext uri="{28A0092B-C50C-407E-A947-70E740481C1C}">
-                          <a14:useLocalDpi xmlns:a14="http://schemas.microsoft.com/office/drawing/2010/main" val="0"/>
-                        </a:ext>
-                      </a:extLst>
-                    </a:blip>
-                    <a:srcRect/>
+                    <a:blip r:embed="rId9"/>
                     <a:stretch>
                       <a:fillRect/>
                     </a:stretch>
                   </pic:blipFill>
-                  <pic:spPr bwMode="auto">
+                  <pic:spPr>
                     <a:xfrm>
                       <a:off x="0" y="0"/>
-                      <a:ext cx="6097270" cy="4632325"/>
+                      <a:ext cx="6097270" cy="7176770"/>
                     </a:xfrm>
                     <a:prstGeom prst="rect">
                       <a:avLst/>
                     </a:prstGeom>
-                    <a:noFill/>
-                    <a:ln>
-                      <a:noFill/>
-                    </a:ln>
                   </pic:spPr>
                 </pic:pic>
               </a:graphicData>
             </a:graphic>
-          </wp:anchor>
+          </wp:inline>
         </w:drawing>
-      </w:r>
-      <w:proofErr w:type="gramStart"/>
-      <w:r>
-        <w:rPr>
-          <w:sz w:val="48"/>
-          <w:szCs w:val="48"/>
-        </w:rPr>
-        <w:t>DER(</w:t>
-      </w:r>
-      <w:proofErr w:type="gramEnd"/>
-      <w:r>
-        <w:rPr>
-          <w:sz w:val="48"/>
-          <w:szCs w:val="48"/>
-        </w:rPr>
-        <w:t xml:space="preserve">Diagrama Entidad </w:t>
-      </w:r>
-      <w:r>
-        <w:rPr>
-          <w:sz w:val="48"/>
-          <w:szCs w:val="48"/>
-          <w:u w:val="single"/>
-        </w:rPr>
-        <w:t>Relación</w:t>
-      </w:r>
-      <w:r>
-        <w:rPr>
-          <w:sz w:val="48"/>
-          <w:szCs w:val="48"/>
-        </w:rPr>
-        <w:t>)</w:t>
       </w:r>
     </w:p>
     <w:p>
@@ -678,6 +744,7 @@
           <w:sz w:val="48"/>
           <w:szCs w:val="48"/>
         </w:rPr>
+        <w:lastRenderedPageBreak/>
         <w:t>Inicio</w:t>
       </w:r>
     </w:p>
@@ -693,99 +760,13 @@
       </w:pPr>
       <w:r>
         <w:rPr>
-          <w:color w:val="7EB1E6" w:themeColor="accent3" w:themeTint="99"/>
-          <w:sz w:val="24"/>
-          <w:szCs w:val="24"/>
-        </w:rPr>
-        <w:t xml:space="preserve">Descripción de la </w:t>
-      </w:r>
-      <w:r>
-        <w:rPr>
-          <w:color w:val="7EB1E6" w:themeColor="accent3" w:themeTint="99"/>
-          <w:sz w:val="24"/>
-          <w:szCs w:val="24"/>
-        </w:rPr>
-        <w:t>página</w:t>
-      </w:r>
-      <w:r>
-        <w:rPr>
-          <w:color w:val="7EB1E6" w:themeColor="accent3" w:themeTint="99"/>
-          <w:sz w:val="24"/>
-          <w:szCs w:val="24"/>
-        </w:rPr>
-        <w:t xml:space="preserve"> y sus funcionalidades</w:t>
-      </w:r>
-      <w:r>
-        <w:rPr>
-          <w:color w:val="7EB1E6" w:themeColor="accent3" w:themeTint="99"/>
-          <w:sz w:val="24"/>
-          <w:szCs w:val="24"/>
-        </w:rPr>
-        <w:t>…</w:t>
-      </w:r>
-      <w:r>
-        <w:rPr>
-          <w:color w:val="7EB1E6" w:themeColor="accent3" w:themeTint="99"/>
-          <w:sz w:val="48"/>
-          <w:szCs w:val="48"/>
-        </w:rPr>
-        <w:fldChar w:fldCharType="begin"/>
-      </w:r>
-      <w:r>
-        <w:rPr>
-          <w:color w:val="7EB1E6" w:themeColor="accent3" w:themeTint="99"/>
-          <w:sz w:val="48"/>
-          <w:szCs w:val="48"/>
-        </w:rPr>
-        <w:instrText xml:space="preserve"> XE "Inicio" </w:instrText>
-      </w:r>
-      <w:r>
-        <w:rPr>
-          <w:color w:val="7EB1E6" w:themeColor="accent3" w:themeTint="99"/>
-          <w:sz w:val="48"/>
-          <w:szCs w:val="48"/>
-        </w:rPr>
-        <w:fldChar w:fldCharType="end"/>
-      </w:r>
-    </w:p>
-    <w:p>
-      <w:pPr>
-        <w:pStyle w:val="Prrafodelista"/>
-        <w:numPr>
-          <w:ilvl w:val="0"/>
-          <w:numId w:val="1"/>
-        </w:numPr>
-        <w:rPr>
-          <w:sz w:val="48"/>
-          <w:szCs w:val="48"/>
-        </w:rPr>
-      </w:pPr>
-      <w:r>
-        <w:rPr>
-          <w:sz w:val="48"/>
-          <w:szCs w:val="48"/>
-        </w:rPr>
-        <w:t>Log-In</w:t>
-      </w:r>
-    </w:p>
-    <w:p>
-      <w:pPr>
-        <w:pStyle w:val="Prrafodelista"/>
-        <w:rPr>
-          <w:sz w:val="48"/>
-          <w:szCs w:val="48"/>
-        </w:rPr>
-      </w:pPr>
-      <w:r>
-        <w:rPr>
           <w:noProof/>
         </w:rPr>
-        <w:lastRenderedPageBreak/>
         <w:drawing>
-          <wp:inline distT="0" distB="0" distL="0" distR="0" wp14:anchorId="3E62BBA1" wp14:editId="40ECFA60">
-            <wp:extent cx="6097270" cy="3018790"/>
+          <wp:inline distT="0" distB="0" distL="0" distR="0" wp14:anchorId="6AB7118A" wp14:editId="53FF5427">
+            <wp:extent cx="6097270" cy="3086735"/>
             <wp:effectExtent l="0" t="0" r="0" b="0"/>
-            <wp:docPr id="128815263" name="Imagen 1" descr="Interfaz de usuario gráfica, Texto, Aplicación, Correo electrónico&#10;&#10;Descripción generada automáticamente"/>
+            <wp:docPr id="620857799" name="Imagen 1" descr="Imagen que contiene Sitio web&#10;&#10;Descripción generada automáticamente"/>
             <wp:cNvGraphicFramePr>
               <a:graphicFrameLocks xmlns:a="http://schemas.openxmlformats.org/drawingml/2006/main" noChangeAspect="1"/>
             </wp:cNvGraphicFramePr>
@@ -793,7 +774,7 @@
               <a:graphicData uri="http://schemas.openxmlformats.org/drawingml/2006/picture">
                 <pic:pic xmlns:pic="http://schemas.openxmlformats.org/drawingml/2006/picture">
                   <pic:nvPicPr>
-                    <pic:cNvPr id="128815263" name="Imagen 1" descr="Interfaz de usuario gráfica, Texto, Aplicación, Correo electrónico&#10;&#10;Descripción generada automáticamente"/>
+                    <pic:cNvPr id="620857799" name="Imagen 1" descr="Imagen que contiene Sitio web&#10;&#10;Descripción generada automáticamente"/>
                     <pic:cNvPicPr/>
                   </pic:nvPicPr>
                   <pic:blipFill>
@@ -805,7 +786,7 @@
                   <pic:spPr>
                     <a:xfrm>
                       <a:off x="0" y="0"/>
-                      <a:ext cx="6097270" cy="3018790"/>
+                      <a:ext cx="6097270" cy="3086735"/>
                     </a:xfrm>
                     <a:prstGeom prst="rect">
                       <a:avLst/>
@@ -817,23 +798,13 @@
           </wp:inline>
         </w:drawing>
       </w:r>
-    </w:p>
-    <w:p>
-      <w:pPr>
-        <w:pStyle w:val="Prrafodelista"/>
-        <w:rPr>
-          <w:color w:val="7EB1E6" w:themeColor="accent3" w:themeTint="99"/>
-          <w:sz w:val="48"/>
-          <w:szCs w:val="48"/>
-        </w:rPr>
-      </w:pPr>
-      <w:r>
-        <w:rPr>
-          <w:color w:val="7EB1E6" w:themeColor="accent3" w:themeTint="99"/>
-          <w:sz w:val="24"/>
-          <w:szCs w:val="24"/>
-        </w:rPr>
-        <w:t xml:space="preserve">El usuario ingresa su dirección de email y contraseña, luego hace clic en Iniciar Sesión y si los datos son correctos, ingresará a su cuenta. </w:t>
+      <w:r>
+        <w:rPr>
+          <w:color w:val="7EB1E6" w:themeColor="accent3" w:themeTint="99"/>
+          <w:sz w:val="24"/>
+          <w:szCs w:val="24"/>
+        </w:rPr>
+        <w:t xml:space="preserve">Tanto el logo como el botón correspondiente direccionan hacia la pestaña </w:t>
       </w:r>
       <w:proofErr w:type="spellStart"/>
       <w:r>
@@ -842,7 +813,7 @@
           <w:sz w:val="24"/>
           <w:szCs w:val="24"/>
         </w:rPr>
-        <w:t>Automaticamente</w:t>
+        <w:t>Inicio.jsp</w:t>
       </w:r>
       <w:proofErr w:type="spellEnd"/>
       <w:r>
@@ -851,7 +822,41 @@
           <w:sz w:val="24"/>
           <w:szCs w:val="24"/>
         </w:rPr>
-        <w:t xml:space="preserve"> será redirigido a su Perfil.</w:t>
+        <w:t xml:space="preserve">, en la cual se encuentra el home del sitio web, el cual, siguiendo la impronta bancaria, se detalla un poco acerca de </w:t>
+      </w:r>
+      <w:r>
+        <w:rPr>
+          <w:color w:val="7EB1E6" w:themeColor="accent3" w:themeTint="99"/>
+          <w:sz w:val="24"/>
+          <w:szCs w:val="24"/>
+        </w:rPr>
+        <w:t>los servicios ofrecidos por la</w:t>
+      </w:r>
+      <w:r>
+        <w:rPr>
+          <w:color w:val="7EB1E6" w:themeColor="accent3" w:themeTint="99"/>
+          <w:sz w:val="24"/>
+          <w:szCs w:val="24"/>
+        </w:rPr>
+        <w:t xml:space="preserve"> empresa y se ofrece iniciar sesión para acceder a todo el contenido de </w:t>
+      </w:r>
+      <w:proofErr w:type="gramStart"/>
+      <w:r>
+        <w:rPr>
+          <w:color w:val="7EB1E6" w:themeColor="accent3" w:themeTint="99"/>
+          <w:sz w:val="24"/>
+          <w:szCs w:val="24"/>
+        </w:rPr>
+        <w:t>la misma</w:t>
+      </w:r>
+      <w:proofErr w:type="gramEnd"/>
+      <w:r>
+        <w:rPr>
+          <w:color w:val="7EB1E6" w:themeColor="accent3" w:themeTint="99"/>
+          <w:sz w:val="24"/>
+          <w:szCs w:val="24"/>
+        </w:rPr>
+        <w:t xml:space="preserve">. </w:t>
       </w:r>
     </w:p>
     <w:p>
@@ -871,7 +876,7 @@
           <w:sz w:val="48"/>
           <w:szCs w:val="48"/>
         </w:rPr>
-        <w:t>Registro</w:t>
+        <w:t>Log-In</w:t>
       </w:r>
     </w:p>
     <w:p>
@@ -885,12 +890,14 @@
       <w:r>
         <w:rPr>
           <w:noProof/>
+          <w:sz w:val="48"/>
+          <w:szCs w:val="48"/>
         </w:rPr>
         <w:drawing>
-          <wp:inline distT="0" distB="0" distL="0" distR="0" wp14:anchorId="511F3321" wp14:editId="49702345">
-            <wp:extent cx="6097270" cy="2983230"/>
-            <wp:effectExtent l="0" t="0" r="0" b="7620"/>
-            <wp:docPr id="1397225154" name="Imagen 1" descr="Interfaz de usuario gráfica, Texto, Aplicación, Correo electrónico&#10;&#10;Descripción generada automáticamente"/>
+          <wp:inline distT="0" distB="0" distL="0" distR="0" wp14:anchorId="1EB65C39" wp14:editId="6DEC0F83">
+            <wp:extent cx="6097270" cy="1377950"/>
+            <wp:effectExtent l="0" t="0" r="0" b="0"/>
+            <wp:docPr id="453135252" name="Imagen 1"/>
             <wp:cNvGraphicFramePr>
               <a:graphicFrameLocks xmlns:a="http://schemas.openxmlformats.org/drawingml/2006/main" noChangeAspect="1"/>
             </wp:cNvGraphicFramePr>
@@ -898,7 +905,7 @@
               <a:graphicData uri="http://schemas.openxmlformats.org/drawingml/2006/picture">
                 <pic:pic xmlns:pic="http://schemas.openxmlformats.org/drawingml/2006/picture">
                   <pic:nvPicPr>
-                    <pic:cNvPr id="1397225154" name="Imagen 1" descr="Interfaz de usuario gráfica, Texto, Aplicación, Correo electrónico&#10;&#10;Descripción generada automáticamente"/>
+                    <pic:cNvPr id="453135252" name=""/>
                     <pic:cNvPicPr/>
                   </pic:nvPicPr>
                   <pic:blipFill>
@@ -910,7 +917,7 @@
                   <pic:spPr>
                     <a:xfrm>
                       <a:off x="0" y="0"/>
-                      <a:ext cx="6097270" cy="2983230"/>
+                      <a:ext cx="6097270" cy="1377950"/>
                     </a:xfrm>
                     <a:prstGeom prst="rect">
                       <a:avLst/>
@@ -928,16 +935,17 @@
         <w:pStyle w:val="Prrafodelista"/>
         <w:rPr>
           <w:color w:val="7EB1E6" w:themeColor="accent3" w:themeTint="99"/>
-          <w:u w:val="single"/>
-        </w:rPr>
-      </w:pPr>
-      <w:r>
-        <w:rPr>
-          <w:color w:val="7EB1E6" w:themeColor="accent3" w:themeTint="99"/>
-          <w:sz w:val="24"/>
-          <w:szCs w:val="24"/>
-        </w:rPr>
-        <w:t xml:space="preserve">Si el usuario aun no esta registrado y desea hacerlo, accederá a esta pantalla dándole clic al botón “Regístrate”. Luego de completar los datos, si no hay campos vacíos al darle clic en Registrarse, se procederá a completar el registro. En caso de no querer registrarse, el usuario puede hacer clic en Cancelar y será redirigido a la </w:t>
+          <w:sz w:val="24"/>
+          <w:szCs w:val="24"/>
+        </w:rPr>
+      </w:pPr>
+      <w:r>
+        <w:rPr>
+          <w:color w:val="7EB1E6" w:themeColor="accent3" w:themeTint="99"/>
+          <w:sz w:val="24"/>
+          <w:szCs w:val="24"/>
+        </w:rPr>
+        <w:t xml:space="preserve">En la pestaña de </w:t>
       </w:r>
       <w:proofErr w:type="spellStart"/>
       <w:r>
@@ -946,7 +954,7 @@
           <w:sz w:val="24"/>
           <w:szCs w:val="24"/>
         </w:rPr>
-        <w:t>pagina</w:t>
+        <w:t>Login.jsp</w:t>
       </w:r>
       <w:proofErr w:type="spellEnd"/>
       <w:r>
@@ -955,8 +963,138 @@
           <w:sz w:val="24"/>
           <w:szCs w:val="24"/>
         </w:rPr>
-        <w:t xml:space="preserve"> de Inicio.</w:t>
-      </w:r>
+        <w:t>, e</w:t>
+      </w:r>
+      <w:r>
+        <w:rPr>
+          <w:color w:val="7EB1E6" w:themeColor="accent3" w:themeTint="99"/>
+          <w:sz w:val="24"/>
+          <w:szCs w:val="24"/>
+        </w:rPr>
+        <w:t>l usuario ingresa su dirección de email y contraseña, luego hace clic en Iniciar Sesión y si los datos son correctos, ingres</w:t>
+      </w:r>
+      <w:r>
+        <w:rPr>
+          <w:color w:val="7EB1E6" w:themeColor="accent3" w:themeTint="99"/>
+          <w:sz w:val="24"/>
+          <w:szCs w:val="24"/>
+        </w:rPr>
+        <w:t>a</w:t>
+      </w:r>
+      <w:r>
+        <w:rPr>
+          <w:color w:val="7EB1E6" w:themeColor="accent3" w:themeTint="99"/>
+          <w:sz w:val="24"/>
+          <w:szCs w:val="24"/>
+        </w:rPr>
+        <w:t xml:space="preserve"> a su cuenta</w:t>
+      </w:r>
+      <w:r>
+        <w:rPr>
+          <w:color w:val="7EB1E6" w:themeColor="accent3" w:themeTint="99"/>
+          <w:sz w:val="24"/>
+          <w:szCs w:val="24"/>
+        </w:rPr>
+        <w:t xml:space="preserve">, </w:t>
+      </w:r>
+      <w:proofErr w:type="gramStart"/>
+      <w:r>
+        <w:rPr>
+          <w:color w:val="7EB1E6" w:themeColor="accent3" w:themeTint="99"/>
+          <w:sz w:val="24"/>
+          <w:szCs w:val="24"/>
+        </w:rPr>
+        <w:t xml:space="preserve">direccionando  </w:t>
+      </w:r>
+      <w:r>
+        <w:rPr>
+          <w:color w:val="7EB1E6" w:themeColor="accent3" w:themeTint="99"/>
+          <w:sz w:val="24"/>
+          <w:szCs w:val="24"/>
+        </w:rPr>
+        <w:t>automáticamente</w:t>
+      </w:r>
+      <w:proofErr w:type="gramEnd"/>
+      <w:r>
+        <w:rPr>
+          <w:color w:val="7EB1E6" w:themeColor="accent3" w:themeTint="99"/>
+          <w:sz w:val="24"/>
+          <w:szCs w:val="24"/>
+        </w:rPr>
+        <w:t xml:space="preserve"> a su </w:t>
+      </w:r>
+      <w:r>
+        <w:rPr>
+          <w:color w:val="7EB1E6" w:themeColor="accent3" w:themeTint="99"/>
+          <w:sz w:val="24"/>
+          <w:szCs w:val="24"/>
+        </w:rPr>
+        <w:t xml:space="preserve">perfil, en </w:t>
+      </w:r>
+      <w:proofErr w:type="spellStart"/>
+      <w:r>
+        <w:rPr>
+          <w:color w:val="7EB1E6" w:themeColor="accent3" w:themeTint="99"/>
+          <w:sz w:val="24"/>
+          <w:szCs w:val="24"/>
+        </w:rPr>
+        <w:t>PerfilUsuario.jsp</w:t>
+      </w:r>
+      <w:proofErr w:type="spellEnd"/>
+      <w:r>
+        <w:rPr>
+          <w:color w:val="7EB1E6" w:themeColor="accent3" w:themeTint="99"/>
+          <w:sz w:val="24"/>
+          <w:szCs w:val="24"/>
+        </w:rPr>
+        <w:t>.</w:t>
+      </w:r>
+    </w:p>
+    <w:p>
+      <w:pPr>
+        <w:pStyle w:val="Prrafodelista"/>
+        <w:rPr>
+          <w:color w:val="7EB1E6" w:themeColor="accent3" w:themeTint="99"/>
+          <w:sz w:val="24"/>
+          <w:szCs w:val="24"/>
+        </w:rPr>
+      </w:pPr>
+      <w:r>
+        <w:rPr>
+          <w:color w:val="7EB1E6" w:themeColor="accent3" w:themeTint="99"/>
+          <w:sz w:val="24"/>
+          <w:szCs w:val="24"/>
+        </w:rPr>
+        <w:t xml:space="preserve">Se validará, además de que los datos ya se encuentren registrados en sistema, que el mail sea válido (contenido de “@”). </w:t>
+      </w:r>
+    </w:p>
+    <w:p>
+      <w:pPr>
+        <w:spacing w:after="200"/>
+        <w:rPr>
+          <w:color w:val="7EB1E6" w:themeColor="accent3" w:themeTint="99"/>
+          <w:sz w:val="24"/>
+          <w:szCs w:val="24"/>
+        </w:rPr>
+      </w:pPr>
+      <w:r>
+        <w:rPr>
+          <w:color w:val="7EB1E6" w:themeColor="accent3" w:themeTint="99"/>
+          <w:sz w:val="24"/>
+          <w:szCs w:val="24"/>
+        </w:rPr>
+        <w:br w:type="page"/>
+      </w:r>
+    </w:p>
+    <w:p>
+      <w:pPr>
+        <w:pStyle w:val="Prrafodelista"/>
+        <w:rPr>
+          <w:color w:val="7EB1E6" w:themeColor="accent3" w:themeTint="99"/>
+          <w:sz w:val="48"/>
+          <w:szCs w:val="48"/>
+        </w:rPr>
+      </w:pPr>
     </w:p>
     <w:p>
       <w:pPr>
@@ -975,73 +1113,252 @@
           <w:sz w:val="48"/>
           <w:szCs w:val="48"/>
         </w:rPr>
-        <w:t>Perfil del Usuario</w:t>
-      </w:r>
-    </w:p>
-    <w:p>
-      <w:pPr>
-        <w:ind w:left="360" w:firstLine="360"/>
-        <w:rPr>
-          <w:color w:val="7EB1E6" w:themeColor="accent3" w:themeTint="99"/>
-          <w:sz w:val="48"/>
-          <w:szCs w:val="48"/>
-        </w:rPr>
-      </w:pPr>
-      <w:r>
-        <w:rPr>
-          <w:color w:val="7EB1E6" w:themeColor="accent3" w:themeTint="99"/>
-          <w:sz w:val="24"/>
-          <w:szCs w:val="24"/>
-        </w:rPr>
-        <w:t>Descripción de la página y sus funcionalidades…</w:t>
-      </w:r>
-      <w:r>
-        <w:rPr>
-          <w:color w:val="7EB1E6" w:themeColor="accent3" w:themeTint="99"/>
-          <w:sz w:val="48"/>
-          <w:szCs w:val="48"/>
-        </w:rPr>
-        <w:fldChar w:fldCharType="begin"/>
-      </w:r>
-      <w:r>
-        <w:rPr>
-          <w:color w:val="7EB1E6" w:themeColor="accent3" w:themeTint="99"/>
-          <w:sz w:val="48"/>
-          <w:szCs w:val="48"/>
-        </w:rPr>
-        <w:instrText xml:space="preserve"> XE "Inicio" </w:instrText>
-      </w:r>
-      <w:r>
-        <w:rPr>
-          <w:color w:val="7EB1E6" w:themeColor="accent3" w:themeTint="99"/>
-          <w:sz w:val="48"/>
-          <w:szCs w:val="48"/>
-        </w:rPr>
-        <w:fldChar w:fldCharType="end"/>
-      </w:r>
-      <w:r>
-        <w:rPr>
-          <w:color w:val="7EB1E6" w:themeColor="accent3" w:themeTint="99"/>
-          <w:sz w:val="48"/>
-          <w:szCs w:val="48"/>
-        </w:rPr>
-        <w:fldChar w:fldCharType="begin"/>
-      </w:r>
-      <w:r>
-        <w:rPr>
-          <w:color w:val="7EB1E6" w:themeColor="accent3" w:themeTint="99"/>
-          <w:sz w:val="48"/>
-          <w:szCs w:val="48"/>
-        </w:rPr>
-        <w:instrText xml:space="preserve"> XE "Perfil del Usuario" </w:instrText>
-      </w:r>
-      <w:r>
-        <w:rPr>
-          <w:color w:val="7EB1E6" w:themeColor="accent3" w:themeTint="99"/>
-          <w:sz w:val="48"/>
-          <w:szCs w:val="48"/>
-        </w:rPr>
-        <w:fldChar w:fldCharType="end"/>
+        <w:t>Registro</w:t>
+      </w:r>
+    </w:p>
+    <w:p>
+      <w:pPr>
+        <w:pStyle w:val="Prrafodelista"/>
+        <w:rPr>
+          <w:sz w:val="48"/>
+          <w:szCs w:val="48"/>
+        </w:rPr>
+      </w:pPr>
+      <w:r>
+        <w:rPr>
+          <w:noProof/>
+          <w:sz w:val="48"/>
+          <w:szCs w:val="48"/>
+        </w:rPr>
+        <w:drawing>
+          <wp:inline distT="0" distB="0" distL="0" distR="0" wp14:anchorId="7FEE2B99" wp14:editId="79F53693">
+            <wp:extent cx="6097270" cy="2102485"/>
+            <wp:effectExtent l="0" t="0" r="0" b="0"/>
+            <wp:docPr id="838260369" name="Imagen 1"/>
+            <wp:cNvGraphicFramePr>
+              <a:graphicFrameLocks xmlns:a="http://schemas.openxmlformats.org/drawingml/2006/main" noChangeAspect="1"/>
+            </wp:cNvGraphicFramePr>
+            <a:graphic xmlns:a="http://schemas.openxmlformats.org/drawingml/2006/main">
+              <a:graphicData uri="http://schemas.openxmlformats.org/drawingml/2006/picture">
+                <pic:pic xmlns:pic="http://schemas.openxmlformats.org/drawingml/2006/picture">
+                  <pic:nvPicPr>
+                    <pic:cNvPr id="838260369" name=""/>
+                    <pic:cNvPicPr/>
+                  </pic:nvPicPr>
+                  <pic:blipFill>
+                    <a:blip r:embed="rId12"/>
+                    <a:stretch>
+                      <a:fillRect/>
+                    </a:stretch>
+                  </pic:blipFill>
+                  <pic:spPr>
+                    <a:xfrm>
+                      <a:off x="0" y="0"/>
+                      <a:ext cx="6097270" cy="2102485"/>
+                    </a:xfrm>
+                    <a:prstGeom prst="rect">
+                      <a:avLst/>
+                    </a:prstGeom>
+                  </pic:spPr>
+                </pic:pic>
+              </a:graphicData>
+            </a:graphic>
+          </wp:inline>
+        </w:drawing>
+      </w:r>
+    </w:p>
+    <w:p>
+      <w:pPr>
+        <w:pStyle w:val="Prrafodelista"/>
+        <w:rPr>
+          <w:color w:val="7EB1E6" w:themeColor="accent3" w:themeTint="99"/>
+          <w:sz w:val="24"/>
+          <w:szCs w:val="24"/>
+        </w:rPr>
+      </w:pPr>
+      <w:r>
+        <w:rPr>
+          <w:color w:val="7EB1E6" w:themeColor="accent3" w:themeTint="99"/>
+          <w:sz w:val="24"/>
+          <w:szCs w:val="24"/>
+        </w:rPr>
+        <w:t>Si el usuario a</w:t>
+      </w:r>
+      <w:r>
+        <w:rPr>
+          <w:color w:val="7EB1E6" w:themeColor="accent3" w:themeTint="99"/>
+          <w:sz w:val="24"/>
+          <w:szCs w:val="24"/>
+        </w:rPr>
+        <w:t>ú</w:t>
+      </w:r>
+      <w:r>
+        <w:rPr>
+          <w:color w:val="7EB1E6" w:themeColor="accent3" w:themeTint="99"/>
+          <w:sz w:val="24"/>
+          <w:szCs w:val="24"/>
+        </w:rPr>
+        <w:t>n no est</w:t>
+      </w:r>
+      <w:r>
+        <w:rPr>
+          <w:color w:val="7EB1E6" w:themeColor="accent3" w:themeTint="99"/>
+          <w:sz w:val="24"/>
+          <w:szCs w:val="24"/>
+        </w:rPr>
+        <w:t>á</w:t>
+      </w:r>
+      <w:r>
+        <w:rPr>
+          <w:color w:val="7EB1E6" w:themeColor="accent3" w:themeTint="99"/>
+          <w:sz w:val="24"/>
+          <w:szCs w:val="24"/>
+        </w:rPr>
+        <w:t xml:space="preserve"> registrado y desea hacerlo, accederá a esta pantalla </w:t>
+      </w:r>
+      <w:r>
+        <w:rPr>
+          <w:color w:val="7EB1E6" w:themeColor="accent3" w:themeTint="99"/>
+          <w:sz w:val="24"/>
+          <w:szCs w:val="24"/>
+        </w:rPr>
+        <w:t xml:space="preserve">de </w:t>
+      </w:r>
+      <w:proofErr w:type="spellStart"/>
+      <w:r>
+        <w:rPr>
+          <w:color w:val="7EB1E6" w:themeColor="accent3" w:themeTint="99"/>
+          <w:sz w:val="24"/>
+          <w:szCs w:val="24"/>
+        </w:rPr>
+        <w:t>Registro.jsp</w:t>
+      </w:r>
+      <w:proofErr w:type="spellEnd"/>
+      <w:r>
+        <w:rPr>
+          <w:color w:val="7EB1E6" w:themeColor="accent3" w:themeTint="99"/>
+          <w:sz w:val="24"/>
+          <w:szCs w:val="24"/>
+        </w:rPr>
+        <w:t xml:space="preserve">, </w:t>
+      </w:r>
+      <w:r>
+        <w:rPr>
+          <w:color w:val="7EB1E6" w:themeColor="accent3" w:themeTint="99"/>
+          <w:sz w:val="24"/>
+          <w:szCs w:val="24"/>
+        </w:rPr>
+        <w:t xml:space="preserve">dándole clic al botón “Regístrate”. Luego de completar los datos, si no hay campos vacíos al darle clic en </w:t>
+      </w:r>
+      <w:r>
+        <w:rPr>
+          <w:color w:val="7EB1E6" w:themeColor="accent3" w:themeTint="99"/>
+          <w:sz w:val="24"/>
+          <w:szCs w:val="24"/>
+        </w:rPr>
+        <w:t xml:space="preserve">el botón </w:t>
+      </w:r>
+      <w:r>
+        <w:rPr>
+          <w:color w:val="7EB1E6" w:themeColor="accent3" w:themeTint="99"/>
+          <w:sz w:val="24"/>
+          <w:szCs w:val="24"/>
+        </w:rPr>
+        <w:t>Registrarse, se procederá a completar el registro. En caso de no querer registrarse, el usuario puede hacer clic en Cancelar y será redirigido a la p</w:t>
+      </w:r>
+      <w:r>
+        <w:rPr>
+          <w:color w:val="7EB1E6" w:themeColor="accent3" w:themeTint="99"/>
+          <w:sz w:val="24"/>
+          <w:szCs w:val="24"/>
+        </w:rPr>
+        <w:t>ágina</w:t>
+      </w:r>
+      <w:r>
+        <w:rPr>
+          <w:color w:val="7EB1E6" w:themeColor="accent3" w:themeTint="99"/>
+          <w:sz w:val="24"/>
+          <w:szCs w:val="24"/>
+        </w:rPr>
+        <w:t xml:space="preserve"> de </w:t>
+      </w:r>
+      <w:r>
+        <w:rPr>
+          <w:color w:val="7EB1E6" w:themeColor="accent3" w:themeTint="99"/>
+          <w:sz w:val="24"/>
+          <w:szCs w:val="24"/>
+        </w:rPr>
+        <w:t>i</w:t>
+      </w:r>
+      <w:r>
+        <w:rPr>
+          <w:color w:val="7EB1E6" w:themeColor="accent3" w:themeTint="99"/>
+          <w:sz w:val="24"/>
+          <w:szCs w:val="24"/>
+        </w:rPr>
+        <w:t>nicio</w:t>
+      </w:r>
+      <w:r>
+        <w:rPr>
+          <w:color w:val="7EB1E6" w:themeColor="accent3" w:themeTint="99"/>
+          <w:sz w:val="24"/>
+          <w:szCs w:val="24"/>
+        </w:rPr>
+        <w:t xml:space="preserve">, </w:t>
+      </w:r>
+      <w:proofErr w:type="spellStart"/>
+      <w:r>
+        <w:rPr>
+          <w:color w:val="7EB1E6" w:themeColor="accent3" w:themeTint="99"/>
+          <w:sz w:val="24"/>
+          <w:szCs w:val="24"/>
+        </w:rPr>
+        <w:t>Inicio.jsp</w:t>
+      </w:r>
+      <w:proofErr w:type="spellEnd"/>
+      <w:r>
+        <w:rPr>
+          <w:color w:val="7EB1E6" w:themeColor="accent3" w:themeTint="99"/>
+          <w:sz w:val="24"/>
+          <w:szCs w:val="24"/>
+        </w:rPr>
+        <w:t>.</w:t>
+      </w:r>
+    </w:p>
+    <w:p>
+      <w:pPr>
+        <w:pStyle w:val="Prrafodelista"/>
+        <w:rPr>
+          <w:color w:val="7EB1E6" w:themeColor="accent3" w:themeTint="99"/>
+          <w:sz w:val="24"/>
+          <w:szCs w:val="24"/>
+        </w:rPr>
+      </w:pPr>
+      <w:r>
+        <w:rPr>
+          <w:color w:val="7EB1E6" w:themeColor="accent3" w:themeTint="99"/>
+          <w:sz w:val="24"/>
+          <w:szCs w:val="24"/>
+        </w:rPr>
+        <w:t>Se validará, además de que los datos ya se encuentren registrados en sistema, que el mail sea válido (contenido de “@”); Nombre, Apellido y Nacionalidad sólo acepte ingreso de letras; DNI, CUIL, Teléfono y Celular sean sólo números, y que los campos de Contraseña y Repetir contraseña, coincidan.</w:t>
+      </w:r>
+    </w:p>
+    <w:p>
+      <w:pPr>
+        <w:spacing w:after="200"/>
+        <w:rPr>
+          <w:color w:val="7EB1E6" w:themeColor="accent3" w:themeTint="99"/>
+          <w:sz w:val="24"/>
+          <w:szCs w:val="24"/>
+        </w:rPr>
+      </w:pPr>
+      <w:r>
+        <w:rPr>
+          <w:color w:val="7EB1E6" w:themeColor="accent3" w:themeTint="99"/>
+          <w:sz w:val="24"/>
+          <w:szCs w:val="24"/>
+        </w:rPr>
+        <w:br w:type="page"/>
       </w:r>
     </w:p>
     <w:p>
@@ -1062,73 +1379,7 @@
           <w:szCs w:val="48"/>
         </w:rPr>
         <w:lastRenderedPageBreak/>
-        <w:t>Sobre nosotros</w:t>
-      </w:r>
-    </w:p>
-    <w:p>
-      <w:pPr>
-        <w:pStyle w:val="Prrafodelista"/>
-        <w:rPr>
-          <w:color w:val="7EB1E6" w:themeColor="accent3" w:themeTint="99"/>
-          <w:sz w:val="48"/>
-          <w:szCs w:val="48"/>
-        </w:rPr>
-      </w:pPr>
-      <w:r>
-        <w:rPr>
-          <w:color w:val="7EB1E6" w:themeColor="accent3" w:themeTint="99"/>
-          <w:sz w:val="24"/>
-          <w:szCs w:val="24"/>
-        </w:rPr>
-        <w:t>Descripción de la página y sus funcionalidades…</w:t>
-      </w:r>
-      <w:r>
-        <w:rPr>
-          <w:color w:val="7EB1E6" w:themeColor="accent3" w:themeTint="99"/>
-          <w:sz w:val="48"/>
-          <w:szCs w:val="48"/>
-        </w:rPr>
-        <w:fldChar w:fldCharType="begin"/>
-      </w:r>
-      <w:r>
-        <w:rPr>
-          <w:color w:val="7EB1E6" w:themeColor="accent3" w:themeTint="99"/>
-          <w:sz w:val="48"/>
-          <w:szCs w:val="48"/>
-        </w:rPr>
-        <w:instrText xml:space="preserve"> XE "Inicio" </w:instrText>
-      </w:r>
-      <w:r>
-        <w:rPr>
-          <w:color w:val="7EB1E6" w:themeColor="accent3" w:themeTint="99"/>
-          <w:sz w:val="48"/>
-          <w:szCs w:val="48"/>
-        </w:rPr>
-        <w:fldChar w:fldCharType="end"/>
-      </w:r>
-      <w:r>
-        <w:rPr>
-          <w:color w:val="7EB1E6" w:themeColor="accent3" w:themeTint="99"/>
-          <w:sz w:val="48"/>
-          <w:szCs w:val="48"/>
-        </w:rPr>
-        <w:fldChar w:fldCharType="begin"/>
-      </w:r>
-      <w:r>
-        <w:rPr>
-          <w:color w:val="7EB1E6" w:themeColor="accent3" w:themeTint="99"/>
-          <w:sz w:val="48"/>
-          <w:szCs w:val="48"/>
-        </w:rPr>
-        <w:instrText xml:space="preserve"> XE "Sobre nosotros" </w:instrText>
-      </w:r>
-      <w:r>
-        <w:rPr>
-          <w:color w:val="7EB1E6" w:themeColor="accent3" w:themeTint="99"/>
-          <w:sz w:val="48"/>
-          <w:szCs w:val="48"/>
-        </w:rPr>
-        <w:fldChar w:fldCharType="end"/>
+        <w:t>Préstamos</w:t>
       </w:r>
     </w:p>
     <w:p>
@@ -1143,80 +1394,71 @@
           <w:szCs w:val="48"/>
         </w:rPr>
       </w:pPr>
-      <w:proofErr w:type="spellStart"/>
-      <w:r>
-        <w:rPr>
-          <w:sz w:val="48"/>
-          <w:szCs w:val="48"/>
-        </w:rPr>
-        <w:t>Pagina</w:t>
-      </w:r>
-      <w:proofErr w:type="spellEnd"/>
-      <w:r>
-        <w:rPr>
-          <w:sz w:val="48"/>
-          <w:szCs w:val="48"/>
-        </w:rPr>
-        <w:t xml:space="preserve"> 7</w:t>
+      <w:r>
+        <w:rPr>
+          <w:noProof/>
+        </w:rPr>
+        <w:drawing>
+          <wp:inline distT="0" distB="0" distL="0" distR="0" wp14:anchorId="718711CA" wp14:editId="5169E999">
+            <wp:extent cx="6097270" cy="1602740"/>
+            <wp:effectExtent l="0" t="0" r="0" b="0"/>
+            <wp:docPr id="122835151" name="Imagen 1" descr="Interfaz de usuario gráfica, Texto, Aplicación, Correo electrónico&#10;&#10;Descripción generada automáticamente"/>
+            <wp:cNvGraphicFramePr>
+              <a:graphicFrameLocks xmlns:a="http://schemas.openxmlformats.org/drawingml/2006/main" noChangeAspect="1"/>
+            </wp:cNvGraphicFramePr>
+            <a:graphic xmlns:a="http://schemas.openxmlformats.org/drawingml/2006/main">
+              <a:graphicData uri="http://schemas.openxmlformats.org/drawingml/2006/picture">
+                <pic:pic xmlns:pic="http://schemas.openxmlformats.org/drawingml/2006/picture">
+                  <pic:nvPicPr>
+                    <pic:cNvPr id="122835151" name="Imagen 1" descr="Interfaz de usuario gráfica, Texto, Aplicación, Correo electrónico&#10;&#10;Descripción generada automáticamente"/>
+                    <pic:cNvPicPr/>
+                  </pic:nvPicPr>
+                  <pic:blipFill>
+                    <a:blip r:embed="rId13"/>
+                    <a:stretch>
+                      <a:fillRect/>
+                    </a:stretch>
+                  </pic:blipFill>
+                  <pic:spPr>
+                    <a:xfrm>
+                      <a:off x="0" y="0"/>
+                      <a:ext cx="6097270" cy="1602740"/>
+                    </a:xfrm>
+                    <a:prstGeom prst="rect">
+                      <a:avLst/>
+                    </a:prstGeom>
+                  </pic:spPr>
+                </pic:pic>
+              </a:graphicData>
+            </a:graphic>
+          </wp:inline>
+        </w:drawing>
       </w:r>
     </w:p>
     <w:p>
       <w:pPr>
         <w:pStyle w:val="Prrafodelista"/>
         <w:rPr>
-          <w:sz w:val="48"/>
-          <w:szCs w:val="48"/>
-        </w:rPr>
-      </w:pPr>
-      <w:r>
-        <w:rPr>
-          <w:color w:val="7EB1E6" w:themeColor="accent3" w:themeTint="99"/>
-          <w:sz w:val="24"/>
-          <w:szCs w:val="24"/>
-        </w:rPr>
-        <w:t>Descripción de la página y sus funcionalidades…</w:t>
-      </w:r>
-      <w:r>
-        <w:rPr>
-          <w:sz w:val="48"/>
-          <w:szCs w:val="48"/>
-        </w:rPr>
-        <w:fldChar w:fldCharType="begin"/>
-      </w:r>
-      <w:r>
-        <w:rPr>
-          <w:sz w:val="48"/>
-          <w:szCs w:val="48"/>
-        </w:rPr>
-        <w:instrText xml:space="preserve"> XE "Inicio" </w:instrText>
-      </w:r>
-      <w:r>
-        <w:rPr>
-          <w:sz w:val="48"/>
-          <w:szCs w:val="48"/>
-        </w:rPr>
-        <w:fldChar w:fldCharType="end"/>
-      </w:r>
-      <w:r>
-        <w:rPr>
-          <w:sz w:val="48"/>
-          <w:szCs w:val="48"/>
-        </w:rPr>
-        <w:fldChar w:fldCharType="begin"/>
-      </w:r>
-      <w:r>
-        <w:rPr>
-          <w:sz w:val="48"/>
-          <w:szCs w:val="48"/>
-        </w:rPr>
-        <w:instrText xml:space="preserve"> XE "Pagina 7" </w:instrText>
-      </w:r>
-      <w:r>
-        <w:rPr>
-          <w:sz w:val="48"/>
-          <w:szCs w:val="48"/>
-        </w:rPr>
-        <w:fldChar w:fldCharType="end"/>
+          <w:color w:val="7EB1E6" w:themeColor="accent3" w:themeTint="99"/>
+          <w:sz w:val="24"/>
+          <w:szCs w:val="24"/>
+        </w:rPr>
+      </w:pPr>
+      <w:r>
+        <w:rPr>
+          <w:color w:val="7EB1E6" w:themeColor="accent3" w:themeTint="99"/>
+          <w:sz w:val="24"/>
+          <w:szCs w:val="24"/>
+        </w:rPr>
+        <w:t>El apartado de Préstamos</w:t>
+      </w:r>
+      <w:r>
+        <w:rPr>
+          <w:color w:val="7EB1E6" w:themeColor="accent3" w:themeTint="99"/>
+          <w:sz w:val="24"/>
+          <w:szCs w:val="24"/>
+        </w:rPr>
+        <w:t xml:space="preserve"> es la pantalla que permite al usuario generar la solicitud de préstamo. Esta se revisa por el administrador, quien decide aprobarla o rechazarla.</w:t>
       </w:r>
     </w:p>
     <w:p>
@@ -1231,101 +1473,12 @@
           <w:szCs w:val="48"/>
         </w:rPr>
       </w:pPr>
-      <w:proofErr w:type="spellStart"/>
-      <w:r>
-        <w:rPr>
-          <w:sz w:val="48"/>
-          <w:szCs w:val="48"/>
-        </w:rPr>
-        <w:t>Pagina</w:t>
-      </w:r>
-      <w:proofErr w:type="spellEnd"/>
-      <w:r>
-        <w:rPr>
-          <w:sz w:val="48"/>
-          <w:szCs w:val="48"/>
-        </w:rPr>
-        <w:fldChar w:fldCharType="begin"/>
-      </w:r>
-      <w:r>
-        <w:rPr>
-          <w:sz w:val="48"/>
-          <w:szCs w:val="48"/>
-        </w:rPr>
-        <w:instrText xml:space="preserve"> XE "</w:instrText>
-      </w:r>
-      <w:r>
-        <w:rPr>
-          <w:sz w:val="48"/>
-          <w:szCs w:val="48"/>
-        </w:rPr>
-        <w:instrText xml:space="preserve">Pagina </w:instrText>
-      </w:r>
-      <w:r>
-        <w:rPr>
-          <w:sz w:val="48"/>
-          <w:szCs w:val="48"/>
-        </w:rPr>
-        <w:instrText xml:space="preserve">8" </w:instrText>
-      </w:r>
-      <w:r>
-        <w:rPr>
-          <w:sz w:val="48"/>
-          <w:szCs w:val="48"/>
-        </w:rPr>
-        <w:fldChar w:fldCharType="end"/>
-      </w:r>
-      <w:r>
-        <w:rPr>
-          <w:sz w:val="48"/>
-          <w:szCs w:val="48"/>
-        </w:rPr>
-        <w:t xml:space="preserve"> </w:t>
-      </w:r>
-      <w:r>
-        <w:rPr>
-          <w:sz w:val="48"/>
-          <w:szCs w:val="48"/>
-        </w:rPr>
-        <w:t>8</w:t>
-      </w:r>
-    </w:p>
-    <w:p>
-      <w:pPr>
-        <w:ind w:left="360" w:firstLine="360"/>
-        <w:rPr>
-          <w:sz w:val="48"/>
-          <w:szCs w:val="48"/>
-        </w:rPr>
-      </w:pPr>
-      <w:r>
-        <w:rPr>
-          <w:color w:val="7EB1E6" w:themeColor="accent3" w:themeTint="99"/>
-          <w:sz w:val="24"/>
-          <w:szCs w:val="24"/>
-        </w:rPr>
-        <w:t>Descripción de la página y sus funcionalidades…</w:t>
-      </w:r>
-      <w:r>
-        <w:rPr>
-          <w:sz w:val="48"/>
-          <w:szCs w:val="48"/>
-        </w:rPr>
-        <w:fldChar w:fldCharType="begin"/>
-      </w:r>
-      <w:r>
-        <w:rPr>
-          <w:sz w:val="48"/>
-          <w:szCs w:val="48"/>
-        </w:rPr>
-        <w:instrText xml:space="preserve"> XE "Inicio" </w:instrText>
-      </w:r>
-      <w:r>
-        <w:rPr>
-          <w:sz w:val="48"/>
-          <w:szCs w:val="48"/>
-        </w:rPr>
-        <w:fldChar w:fldCharType="end"/>
+      <w:r>
+        <w:rPr>
+          <w:sz w:val="48"/>
+          <w:szCs w:val="48"/>
+        </w:rPr>
+        <w:t>Panel de Control</w:t>
       </w:r>
     </w:p>
     <w:p>
@@ -1340,101 +1493,45 @@
           <w:szCs w:val="48"/>
         </w:rPr>
       </w:pPr>
-      <w:proofErr w:type="spellStart"/>
-      <w:r>
-        <w:rPr>
-          <w:sz w:val="48"/>
-          <w:szCs w:val="48"/>
-        </w:rPr>
-        <w:t>Pagina</w:t>
-      </w:r>
-      <w:proofErr w:type="spellEnd"/>
-      <w:r>
-        <w:rPr>
-          <w:sz w:val="48"/>
-          <w:szCs w:val="48"/>
-        </w:rPr>
-        <w:fldChar w:fldCharType="begin"/>
-      </w:r>
-      <w:r>
-        <w:rPr>
-          <w:sz w:val="48"/>
-          <w:szCs w:val="48"/>
-        </w:rPr>
-        <w:instrText xml:space="preserve"> XE "</w:instrText>
-      </w:r>
-      <w:r>
-        <w:rPr>
-          <w:sz w:val="48"/>
-          <w:szCs w:val="48"/>
-        </w:rPr>
-        <w:instrText xml:space="preserve">Pagina </w:instrText>
-      </w:r>
-      <w:r>
-        <w:rPr>
-          <w:sz w:val="48"/>
-          <w:szCs w:val="48"/>
-        </w:rPr>
-        <w:instrText xml:space="preserve">9" </w:instrText>
-      </w:r>
-      <w:r>
-        <w:rPr>
-          <w:sz w:val="48"/>
-          <w:szCs w:val="48"/>
-        </w:rPr>
-        <w:fldChar w:fldCharType="end"/>
-      </w:r>
-      <w:r>
-        <w:rPr>
-          <w:sz w:val="48"/>
-          <w:szCs w:val="48"/>
-        </w:rPr>
-        <w:t xml:space="preserve"> </w:t>
-      </w:r>
-      <w:r>
-        <w:rPr>
-          <w:sz w:val="48"/>
-          <w:szCs w:val="48"/>
-        </w:rPr>
-        <w:t>9</w:t>
-      </w:r>
-    </w:p>
-    <w:p>
-      <w:pPr>
-        <w:pStyle w:val="Prrafodelista"/>
-        <w:rPr>
-          <w:sz w:val="48"/>
-          <w:szCs w:val="48"/>
-        </w:rPr>
-      </w:pPr>
-      <w:r>
-        <w:rPr>
-          <w:color w:val="7EB1E6" w:themeColor="accent3" w:themeTint="99"/>
-          <w:sz w:val="24"/>
-          <w:szCs w:val="24"/>
-        </w:rPr>
-        <w:t>Descripción de la página y sus funcionalidades…</w:t>
-      </w:r>
-      <w:r>
-        <w:rPr>
-          <w:sz w:val="48"/>
-          <w:szCs w:val="48"/>
-        </w:rPr>
-        <w:fldChar w:fldCharType="begin"/>
-      </w:r>
-      <w:r>
-        <w:rPr>
-          <w:sz w:val="48"/>
-          <w:szCs w:val="48"/>
-        </w:rPr>
-        <w:instrText xml:space="preserve"> XE "Inicio" </w:instrText>
-      </w:r>
-      <w:r>
-        <w:rPr>
-          <w:sz w:val="48"/>
-          <w:szCs w:val="48"/>
-        </w:rPr>
-        <w:fldChar w:fldCharType="end"/>
+      <w:r>
+        <w:rPr>
+          <w:noProof/>
+        </w:rPr>
+        <w:drawing>
+          <wp:inline distT="0" distB="0" distL="0" distR="0" wp14:anchorId="699DEA52" wp14:editId="500F6DFA">
+            <wp:extent cx="6097270" cy="2343150"/>
+            <wp:effectExtent l="0" t="0" r="0" b="0"/>
+            <wp:docPr id="700212624" name="Imagen 1" descr="Interfaz de usuario gráfica, Texto, Aplicación&#10;&#10;Descripción generada automáticamente"/>
+            <wp:cNvGraphicFramePr>
+              <a:graphicFrameLocks xmlns:a="http://schemas.openxmlformats.org/drawingml/2006/main" noChangeAspect="1"/>
+            </wp:cNvGraphicFramePr>
+            <a:graphic xmlns:a="http://schemas.openxmlformats.org/drawingml/2006/main">
+              <a:graphicData uri="http://schemas.openxmlformats.org/drawingml/2006/picture">
+                <pic:pic xmlns:pic="http://schemas.openxmlformats.org/drawingml/2006/picture">
+                  <pic:nvPicPr>
+                    <pic:cNvPr id="700212624" name="Imagen 1" descr="Interfaz de usuario gráfica, Texto, Aplicación&#10;&#10;Descripción generada automáticamente"/>
+                    <pic:cNvPicPr/>
+                  </pic:nvPicPr>
+                  <pic:blipFill>
+                    <a:blip r:embed="rId14"/>
+                    <a:stretch>
+                      <a:fillRect/>
+                    </a:stretch>
+                  </pic:blipFill>
+                  <pic:spPr>
+                    <a:xfrm>
+                      <a:off x="0" y="0"/>
+                      <a:ext cx="6097270" cy="2343150"/>
+                    </a:xfrm>
+                    <a:prstGeom prst="rect">
+                      <a:avLst/>
+                    </a:prstGeom>
+                  </pic:spPr>
+                </pic:pic>
+              </a:graphicData>
+            </a:graphic>
+          </wp:inline>
+        </w:drawing>
       </w:r>
     </w:p>
     <w:p>
@@ -1445,105 +1542,84 @@
           <w:numId w:val="1"/>
         </w:numPr>
         <w:rPr>
-          <w:sz w:val="48"/>
-          <w:szCs w:val="48"/>
-        </w:rPr>
-      </w:pPr>
+          <w:color w:val="7EB1E6" w:themeColor="accent3" w:themeTint="99"/>
+          <w:sz w:val="24"/>
+          <w:szCs w:val="24"/>
+        </w:rPr>
+      </w:pPr>
+      <w:r>
+        <w:rPr>
+          <w:color w:val="7EB1E6" w:themeColor="accent3" w:themeTint="99"/>
+          <w:sz w:val="24"/>
+          <w:szCs w:val="24"/>
+        </w:rPr>
+        <w:t xml:space="preserve">El apartado de </w:t>
+      </w:r>
       <w:proofErr w:type="spellStart"/>
       <w:r>
         <w:rPr>
-          <w:sz w:val="48"/>
-          <w:szCs w:val="48"/>
-        </w:rPr>
-        <w:t>Pagina</w:t>
+          <w:color w:val="7EB1E6" w:themeColor="accent3" w:themeTint="99"/>
+          <w:sz w:val="24"/>
+          <w:szCs w:val="24"/>
+        </w:rPr>
+        <w:t>PanelDeControl.jsp</w:t>
       </w:r>
       <w:proofErr w:type="spellEnd"/>
       <w:r>
         <w:rPr>
-          <w:sz w:val="48"/>
-          <w:szCs w:val="48"/>
-        </w:rPr>
-        <w:fldChar w:fldCharType="begin"/>
-      </w:r>
-      <w:r>
-        <w:rPr>
-          <w:sz w:val="48"/>
-          <w:szCs w:val="48"/>
-        </w:rPr>
-        <w:instrText xml:space="preserve"> XE "</w:instrText>
-      </w:r>
-      <w:r>
-        <w:rPr>
-          <w:sz w:val="48"/>
-          <w:szCs w:val="48"/>
-        </w:rPr>
-        <w:instrText xml:space="preserve">Pagina </w:instrText>
-      </w:r>
-      <w:r>
-        <w:rPr>
-          <w:sz w:val="48"/>
-          <w:szCs w:val="48"/>
-        </w:rPr>
-        <w:instrText xml:space="preserve">10" </w:instrText>
-      </w:r>
-      <w:r>
-        <w:rPr>
-          <w:sz w:val="48"/>
-          <w:szCs w:val="48"/>
-        </w:rPr>
-        <w:fldChar w:fldCharType="end"/>
-      </w:r>
-      <w:r>
-        <w:rPr>
-          <w:sz w:val="48"/>
-          <w:szCs w:val="48"/>
+          <w:color w:val="7EB1E6" w:themeColor="accent3" w:themeTint="99"/>
+          <w:sz w:val="24"/>
+          <w:szCs w:val="24"/>
         </w:rPr>
         <w:t xml:space="preserve"> </w:t>
       </w:r>
       <w:r>
         <w:rPr>
-          <w:sz w:val="48"/>
-          <w:szCs w:val="48"/>
-        </w:rPr>
-        <w:t>10</w:t>
-      </w:r>
-    </w:p>
-    <w:p>
-      <w:pPr>
-        <w:pStyle w:val="Prrafodelista"/>
-        <w:rPr>
-          <w:sz w:val="48"/>
-          <w:szCs w:val="48"/>
-        </w:rPr>
-      </w:pPr>
-      <w:r>
-        <w:rPr>
-          <w:color w:val="7EB1E6" w:themeColor="accent3" w:themeTint="99"/>
-          <w:sz w:val="24"/>
-          <w:szCs w:val="24"/>
-        </w:rPr>
-        <w:t>Descripción de la página y sus funcionalidades…</w:t>
-      </w:r>
-      <w:r>
-        <w:rPr>
-          <w:sz w:val="48"/>
-          <w:szCs w:val="48"/>
-        </w:rPr>
-        <w:fldChar w:fldCharType="begin"/>
-      </w:r>
-      <w:r>
-        <w:rPr>
-          <w:sz w:val="48"/>
-          <w:szCs w:val="48"/>
-        </w:rPr>
-        <w:instrText xml:space="preserve"> XE "Inicio" </w:instrText>
-      </w:r>
-      <w:r>
-        <w:rPr>
-          <w:sz w:val="48"/>
-          <w:szCs w:val="48"/>
-        </w:rPr>
-        <w:fldChar w:fldCharType="end"/>
+          <w:color w:val="7EB1E6" w:themeColor="accent3" w:themeTint="99"/>
+          <w:sz w:val="24"/>
+          <w:szCs w:val="24"/>
+        </w:rPr>
+        <w:t xml:space="preserve">permite hacer ABM de </w:t>
+      </w:r>
+      <w:r>
+        <w:rPr>
+          <w:color w:val="7EB1E6" w:themeColor="accent3" w:themeTint="99"/>
+          <w:sz w:val="24"/>
+          <w:szCs w:val="24"/>
+        </w:rPr>
+        <w:t xml:space="preserve">Usuarios y </w:t>
+      </w:r>
+      <w:r>
+        <w:rPr>
+          <w:color w:val="7EB1E6" w:themeColor="accent3" w:themeTint="99"/>
+          <w:sz w:val="24"/>
+          <w:szCs w:val="24"/>
+        </w:rPr>
+        <w:t>Cuentas</w:t>
+      </w:r>
+      <w:r>
+        <w:rPr>
+          <w:color w:val="7EB1E6" w:themeColor="accent3" w:themeTint="99"/>
+          <w:sz w:val="24"/>
+          <w:szCs w:val="24"/>
+        </w:rPr>
+        <w:t>, habiendo iniciado sesión como Admin</w:t>
+      </w:r>
+      <w:r>
+        <w:rPr>
+          <w:color w:val="7EB1E6" w:themeColor="accent3" w:themeTint="99"/>
+          <w:sz w:val="24"/>
+          <w:szCs w:val="24"/>
+        </w:rPr>
+        <w:t>istrador</w:t>
+      </w:r>
+      <w:r>
+        <w:rPr>
+          <w:color w:val="7EB1E6" w:themeColor="accent3" w:themeTint="99"/>
+          <w:sz w:val="24"/>
+          <w:szCs w:val="24"/>
+        </w:rPr>
+        <w:t>.</w:t>
       </w:r>
     </w:p>
     <w:p>
@@ -1558,105 +1634,12 @@
           <w:szCs w:val="48"/>
         </w:rPr>
       </w:pPr>
-      <w:proofErr w:type="spellStart"/>
-      <w:r>
-        <w:rPr>
-          <w:sz w:val="48"/>
-          <w:szCs w:val="48"/>
-        </w:rPr>
-        <w:t>Pagina</w:t>
-      </w:r>
-      <w:proofErr w:type="spellEnd"/>
-      <w:r>
-        <w:rPr>
-          <w:sz w:val="48"/>
-          <w:szCs w:val="48"/>
-        </w:rPr>
-        <w:fldChar w:fldCharType="begin"/>
-      </w:r>
-      <w:r>
-        <w:rPr>
-          <w:sz w:val="48"/>
-          <w:szCs w:val="48"/>
-        </w:rPr>
-        <w:instrText xml:space="preserve"> XE "</w:instrText>
-      </w:r>
-      <w:r>
-        <w:rPr>
-          <w:sz w:val="48"/>
-          <w:szCs w:val="48"/>
-        </w:rPr>
-        <w:instrText xml:space="preserve">Pagina </w:instrText>
-      </w:r>
-      <w:r>
-        <w:rPr>
-          <w:sz w:val="48"/>
-          <w:szCs w:val="48"/>
-        </w:rPr>
-        <w:instrText xml:space="preserve">11" </w:instrText>
-      </w:r>
-      <w:r>
-        <w:rPr>
-          <w:sz w:val="48"/>
-          <w:szCs w:val="48"/>
-        </w:rPr>
-        <w:fldChar w:fldCharType="end"/>
-      </w:r>
-      <w:r>
-        <w:rPr>
-          <w:sz w:val="48"/>
-          <w:szCs w:val="48"/>
-        </w:rPr>
-        <w:t xml:space="preserve"> </w:t>
-      </w:r>
-      <w:r>
-        <w:rPr>
-          <w:sz w:val="48"/>
-          <w:szCs w:val="48"/>
-        </w:rPr>
-        <w:t>11</w:t>
-      </w:r>
-    </w:p>
-    <w:p>
-      <w:pPr>
-        <w:pStyle w:val="Prrafodelista"/>
-        <w:rPr>
-          <w:color w:val="7EB1E6" w:themeColor="accent3" w:themeTint="99"/>
-          <w:sz w:val="48"/>
-          <w:szCs w:val="48"/>
-        </w:rPr>
-      </w:pPr>
-      <w:r>
-        <w:rPr>
-          <w:color w:val="7EB1E6" w:themeColor="accent3" w:themeTint="99"/>
-          <w:sz w:val="24"/>
-          <w:szCs w:val="24"/>
-        </w:rPr>
-        <w:t>Descripción de la página y sus funcionalidades…</w:t>
-      </w:r>
-      <w:r>
-        <w:rPr>
-          <w:color w:val="7EB1E6" w:themeColor="accent3" w:themeTint="99"/>
-          <w:sz w:val="48"/>
-          <w:szCs w:val="48"/>
-        </w:rPr>
-        <w:fldChar w:fldCharType="begin"/>
-      </w:r>
-      <w:r>
-        <w:rPr>
-          <w:color w:val="7EB1E6" w:themeColor="accent3" w:themeTint="99"/>
-          <w:sz w:val="48"/>
-          <w:szCs w:val="48"/>
-        </w:rPr>
-        <w:instrText xml:space="preserve"> XE "Inicio" </w:instrText>
-      </w:r>
-      <w:r>
-        <w:rPr>
-          <w:color w:val="7EB1E6" w:themeColor="accent3" w:themeTint="99"/>
-          <w:sz w:val="48"/>
-          <w:szCs w:val="48"/>
-        </w:rPr>
-        <w:fldChar w:fldCharType="end"/>
+      <w:r>
+        <w:rPr>
+          <w:sz w:val="48"/>
+          <w:szCs w:val="48"/>
+        </w:rPr>
+        <w:t>Informes</w:t>
       </w:r>
     </w:p>
     <w:p>
@@ -1671,17 +1654,274 @@
           <w:szCs w:val="48"/>
         </w:rPr>
       </w:pPr>
+      <w:r>
+        <w:rPr>
+          <w:noProof/>
+          <w:sz w:val="48"/>
+          <w:szCs w:val="48"/>
+        </w:rPr>
+        <w:drawing>
+          <wp:inline distT="0" distB="0" distL="0" distR="0" wp14:anchorId="74FC9F89" wp14:editId="78F85039">
+            <wp:extent cx="6097270" cy="917575"/>
+            <wp:effectExtent l="0" t="0" r="0" b="0"/>
+            <wp:docPr id="2137321036" name="Imagen 1"/>
+            <wp:cNvGraphicFramePr>
+              <a:graphicFrameLocks xmlns:a="http://schemas.openxmlformats.org/drawingml/2006/main" noChangeAspect="1"/>
+            </wp:cNvGraphicFramePr>
+            <a:graphic xmlns:a="http://schemas.openxmlformats.org/drawingml/2006/main">
+              <a:graphicData uri="http://schemas.openxmlformats.org/drawingml/2006/picture">
+                <pic:pic xmlns:pic="http://schemas.openxmlformats.org/drawingml/2006/picture">
+                  <pic:nvPicPr>
+                    <pic:cNvPr id="2137321036" name=""/>
+                    <pic:cNvPicPr/>
+                  </pic:nvPicPr>
+                  <pic:blipFill>
+                    <a:blip r:embed="rId15"/>
+                    <a:stretch>
+                      <a:fillRect/>
+                    </a:stretch>
+                  </pic:blipFill>
+                  <pic:spPr>
+                    <a:xfrm>
+                      <a:off x="0" y="0"/>
+                      <a:ext cx="6097270" cy="917575"/>
+                    </a:xfrm>
+                    <a:prstGeom prst="rect">
+                      <a:avLst/>
+                    </a:prstGeom>
+                  </pic:spPr>
+                </pic:pic>
+              </a:graphicData>
+            </a:graphic>
+          </wp:inline>
+        </w:drawing>
+      </w:r>
+    </w:p>
+    <w:p>
+      <w:pPr>
+        <w:pStyle w:val="Prrafodelista"/>
+        <w:numPr>
+          <w:ilvl w:val="0"/>
+          <w:numId w:val="1"/>
+        </w:numPr>
+        <w:rPr>
+          <w:color w:val="7EB1E6" w:themeColor="accent3" w:themeTint="99"/>
+          <w:sz w:val="24"/>
+          <w:szCs w:val="24"/>
+        </w:rPr>
+      </w:pPr>
+      <w:r>
+        <w:rPr>
+          <w:color w:val="7EB1E6" w:themeColor="accent3" w:themeTint="99"/>
+          <w:sz w:val="24"/>
+          <w:szCs w:val="24"/>
+        </w:rPr>
+        <w:t xml:space="preserve">El apartado de </w:t>
+      </w:r>
       <w:proofErr w:type="spellStart"/>
       <w:r>
         <w:rPr>
-          <w:sz w:val="48"/>
-          <w:szCs w:val="48"/>
-        </w:rPr>
-        <w:t>Pagina</w:t>
+          <w:color w:val="7EB1E6" w:themeColor="accent3" w:themeTint="99"/>
+          <w:sz w:val="24"/>
+          <w:szCs w:val="24"/>
+        </w:rPr>
+        <w:t>Informes</w:t>
+      </w:r>
+      <w:r>
+        <w:rPr>
+          <w:color w:val="7EB1E6" w:themeColor="accent3" w:themeTint="99"/>
+          <w:sz w:val="24"/>
+          <w:szCs w:val="24"/>
+        </w:rPr>
+        <w:t>.jsp</w:t>
       </w:r>
       <w:proofErr w:type="spellEnd"/>
       <w:r>
         <w:rPr>
+          <w:color w:val="7EB1E6" w:themeColor="accent3" w:themeTint="99"/>
+          <w:sz w:val="24"/>
+          <w:szCs w:val="24"/>
+        </w:rPr>
+        <w:t xml:space="preserve"> permite </w:t>
+      </w:r>
+      <w:r>
+        <w:rPr>
+          <w:color w:val="7EB1E6" w:themeColor="accent3" w:themeTint="99"/>
+          <w:sz w:val="24"/>
+          <w:szCs w:val="24"/>
+        </w:rPr>
+        <w:t xml:space="preserve">generar diferentes tipos de listados, los cuales incluyen la aplicación de filtros, </w:t>
+      </w:r>
+      <w:proofErr w:type="gramStart"/>
+      <w:r>
+        <w:rPr>
+          <w:color w:val="7EB1E6" w:themeColor="accent3" w:themeTint="99"/>
+          <w:sz w:val="24"/>
+          <w:szCs w:val="24"/>
+        </w:rPr>
+        <w:t>de acuerdo al</w:t>
+      </w:r>
+      <w:proofErr w:type="gramEnd"/>
+      <w:r>
+        <w:rPr>
+          <w:color w:val="7EB1E6" w:themeColor="accent3" w:themeTint="99"/>
+          <w:sz w:val="24"/>
+          <w:szCs w:val="24"/>
+        </w:rPr>
+        <w:t xml:space="preserve"> criterio </w:t>
+      </w:r>
+      <w:r>
+        <w:rPr>
+          <w:color w:val="7EB1E6" w:themeColor="accent3" w:themeTint="99"/>
+          <w:sz w:val="24"/>
+          <w:szCs w:val="24"/>
+        </w:rPr>
+        <w:t>necesario.</w:t>
+      </w:r>
+    </w:p>
+    <w:p>
+      <w:pPr>
+        <w:pStyle w:val="Prrafodelista"/>
+        <w:rPr>
+          <w:color w:val="7EB1E6" w:themeColor="accent3" w:themeTint="99"/>
+          <w:u w:val="single"/>
+        </w:rPr>
+      </w:pPr>
+    </w:p>
+    <w:p>
+      <w:pPr>
+        <w:spacing w:after="200"/>
+        <w:rPr>
+          <w:sz w:val="48"/>
+          <w:szCs w:val="48"/>
+        </w:rPr>
+      </w:pPr>
+      <w:r>
+        <w:rPr>
+          <w:sz w:val="48"/>
+          <w:szCs w:val="48"/>
+        </w:rPr>
+        <w:br w:type="page"/>
+      </w:r>
+    </w:p>
+    <w:p>
+      <w:pPr>
+        <w:pStyle w:val="Prrafodelista"/>
+        <w:numPr>
+          <w:ilvl w:val="0"/>
+          <w:numId w:val="1"/>
+        </w:numPr>
+        <w:rPr>
+          <w:sz w:val="48"/>
+          <w:szCs w:val="48"/>
+        </w:rPr>
+      </w:pPr>
+      <w:r>
+        <w:rPr>
+          <w:sz w:val="48"/>
+          <w:szCs w:val="48"/>
+        </w:rPr>
+        <w:lastRenderedPageBreak/>
+        <w:t>Sobre nosotros</w:t>
+      </w:r>
+    </w:p>
+    <w:p>
+      <w:pPr>
+        <w:pStyle w:val="Prrafodelista"/>
+        <w:rPr>
+          <w:sz w:val="48"/>
+          <w:szCs w:val="48"/>
+        </w:rPr>
+      </w:pPr>
+      <w:r>
+        <w:rPr>
+          <w:noProof/>
+        </w:rPr>
+        <w:drawing>
+          <wp:inline distT="0" distB="0" distL="0" distR="0" wp14:anchorId="45055618" wp14:editId="1468E653">
+            <wp:extent cx="6097270" cy="2934335"/>
+            <wp:effectExtent l="0" t="0" r="0" b="0"/>
+            <wp:docPr id="88978175" name="Imagen 1" descr="Interfaz de usuario gráfica, Texto, Aplicación, Correo electrónico&#10;&#10;Descripción generada automáticamente"/>
+            <wp:cNvGraphicFramePr>
+              <a:graphicFrameLocks xmlns:a="http://schemas.openxmlformats.org/drawingml/2006/main" noChangeAspect="1"/>
+            </wp:cNvGraphicFramePr>
+            <a:graphic xmlns:a="http://schemas.openxmlformats.org/drawingml/2006/main">
+              <a:graphicData uri="http://schemas.openxmlformats.org/drawingml/2006/picture">
+                <pic:pic xmlns:pic="http://schemas.openxmlformats.org/drawingml/2006/picture">
+                  <pic:nvPicPr>
+                    <pic:cNvPr id="88978175" name="Imagen 1" descr="Interfaz de usuario gráfica, Texto, Aplicación, Correo electrónico&#10;&#10;Descripción generada automáticamente"/>
+                    <pic:cNvPicPr/>
+                  </pic:nvPicPr>
+                  <pic:blipFill>
+                    <a:blip r:embed="rId16"/>
+                    <a:stretch>
+                      <a:fillRect/>
+                    </a:stretch>
+                  </pic:blipFill>
+                  <pic:spPr>
+                    <a:xfrm>
+                      <a:off x="0" y="0"/>
+                      <a:ext cx="6097270" cy="2934335"/>
+                    </a:xfrm>
+                    <a:prstGeom prst="rect">
+                      <a:avLst/>
+                    </a:prstGeom>
+                  </pic:spPr>
+                </pic:pic>
+              </a:graphicData>
+            </a:graphic>
+          </wp:inline>
+        </w:drawing>
+      </w:r>
+    </w:p>
+    <w:p>
+      <w:pPr>
+        <w:pStyle w:val="Prrafodelista"/>
+        <w:rPr>
+          <w:color w:val="7EB1E6" w:themeColor="accent3" w:themeTint="99"/>
+          <w:sz w:val="24"/>
+          <w:szCs w:val="24"/>
+        </w:rPr>
+      </w:pPr>
+      <w:r>
+        <w:rPr>
+          <w:color w:val="7EB1E6" w:themeColor="accent3" w:themeTint="99"/>
+          <w:sz w:val="24"/>
+          <w:szCs w:val="24"/>
+        </w:rPr>
+        <w:t xml:space="preserve">La pestaña </w:t>
+      </w:r>
+      <w:proofErr w:type="spellStart"/>
+      <w:r>
+        <w:rPr>
+          <w:color w:val="7EB1E6" w:themeColor="accent3" w:themeTint="99"/>
+          <w:sz w:val="24"/>
+          <w:szCs w:val="24"/>
+        </w:rPr>
+        <w:t>Nosotros.jsp</w:t>
+      </w:r>
+      <w:proofErr w:type="spellEnd"/>
+      <w:r>
+        <w:rPr>
+          <w:color w:val="7EB1E6" w:themeColor="accent3" w:themeTint="99"/>
+          <w:sz w:val="24"/>
+          <w:szCs w:val="24"/>
+        </w:rPr>
+        <w:t xml:space="preserve"> contiene información sobre la empresa, y, en este caso, sobre los integrantes del grupo y el proyecto. </w:t>
+      </w:r>
+    </w:p>
+    <w:p>
+      <w:pPr>
+        <w:pStyle w:val="Prrafodelista"/>
+        <w:rPr>
+          <w:color w:val="7EB1E6" w:themeColor="accent3" w:themeTint="99"/>
+          <w:sz w:val="48"/>
+          <w:szCs w:val="48"/>
+        </w:rPr>
+      </w:pPr>
+      <w:r>
+        <w:rPr>
+          <w:color w:val="7EB1E6" w:themeColor="accent3" w:themeTint="99"/>
           <w:sz w:val="48"/>
           <w:szCs w:val="48"/>
         </w:rPr>
@@ -1689,27 +1929,15 @@
       </w:r>
       <w:r>
         <w:rPr>
-          <w:sz w:val="48"/>
-          <w:szCs w:val="48"/>
-        </w:rPr>
-        <w:instrText xml:space="preserve"> XE "</w:instrText>
-      </w:r>
-      <w:r>
-        <w:rPr>
-          <w:sz w:val="48"/>
-          <w:szCs w:val="48"/>
-        </w:rPr>
-        <w:instrText xml:space="preserve">Pagina </w:instrText>
-      </w:r>
-      <w:r>
-        <w:rPr>
-          <w:sz w:val="48"/>
-          <w:szCs w:val="48"/>
-        </w:rPr>
-        <w:instrText xml:space="preserve">12" </w:instrText>
-      </w:r>
-      <w:r>
-        <w:rPr>
+          <w:color w:val="7EB1E6" w:themeColor="accent3" w:themeTint="99"/>
+          <w:sz w:val="48"/>
+          <w:szCs w:val="48"/>
+        </w:rPr>
+        <w:instrText xml:space="preserve"> XE "Inicio" </w:instrText>
+      </w:r>
+      <w:r>
+        <w:rPr>
+          <w:color w:val="7EB1E6" w:themeColor="accent3" w:themeTint="99"/>
           <w:sz w:val="48"/>
           <w:szCs w:val="48"/>
         </w:rPr>
@@ -1717,17 +1945,204 @@
       </w:r>
       <w:r>
         <w:rPr>
-          <w:sz w:val="48"/>
-          <w:szCs w:val="48"/>
+          <w:color w:val="7EB1E6" w:themeColor="accent3" w:themeTint="99"/>
+          <w:sz w:val="48"/>
+          <w:szCs w:val="48"/>
+        </w:rPr>
+        <w:fldChar w:fldCharType="begin"/>
+      </w:r>
+      <w:r>
+        <w:rPr>
+          <w:color w:val="7EB1E6" w:themeColor="accent3" w:themeTint="99"/>
+          <w:sz w:val="48"/>
+          <w:szCs w:val="48"/>
+        </w:rPr>
+        <w:instrText xml:space="preserve"> XE "Sobre nosotros" </w:instrText>
+      </w:r>
+      <w:r>
+        <w:rPr>
+          <w:color w:val="7EB1E6" w:themeColor="accent3" w:themeTint="99"/>
+          <w:sz w:val="48"/>
+          <w:szCs w:val="48"/>
+        </w:rPr>
+        <w:fldChar w:fldCharType="end"/>
+      </w:r>
+    </w:p>
+    <w:p>
+      <w:pPr>
+        <w:pStyle w:val="Prrafodelista"/>
+        <w:numPr>
+          <w:ilvl w:val="0"/>
+          <w:numId w:val="1"/>
+        </w:numPr>
+        <w:rPr>
+          <w:sz w:val="48"/>
+          <w:szCs w:val="48"/>
+        </w:rPr>
+      </w:pPr>
+      <w:r>
+        <w:rPr>
+          <w:sz w:val="48"/>
+          <w:szCs w:val="48"/>
+        </w:rPr>
+        <w:t>Apartado de Cliente</w:t>
+      </w:r>
+    </w:p>
+    <w:p>
+      <w:pPr>
+        <w:pStyle w:val="Prrafodelista"/>
+        <w:numPr>
+          <w:ilvl w:val="0"/>
+          <w:numId w:val="1"/>
+        </w:numPr>
+        <w:rPr>
+          <w:sz w:val="48"/>
+          <w:szCs w:val="48"/>
+        </w:rPr>
+      </w:pPr>
+      <w:r>
+        <w:rPr>
+          <w:noProof/>
+          <w:sz w:val="48"/>
+          <w:szCs w:val="48"/>
+        </w:rPr>
+        <w:drawing>
+          <wp:inline distT="0" distB="0" distL="0" distR="0" wp14:anchorId="07AF21D2" wp14:editId="21E3F12F">
+            <wp:extent cx="6097270" cy="768350"/>
+            <wp:effectExtent l="0" t="0" r="0" b="0"/>
+            <wp:docPr id="90351523" name="Imagen 1"/>
+            <wp:cNvGraphicFramePr>
+              <a:graphicFrameLocks xmlns:a="http://schemas.openxmlformats.org/drawingml/2006/main" noChangeAspect="1"/>
+            </wp:cNvGraphicFramePr>
+            <a:graphic xmlns:a="http://schemas.openxmlformats.org/drawingml/2006/main">
+              <a:graphicData uri="http://schemas.openxmlformats.org/drawingml/2006/picture">
+                <pic:pic xmlns:pic="http://schemas.openxmlformats.org/drawingml/2006/picture">
+                  <pic:nvPicPr>
+                    <pic:cNvPr id="90351523" name=""/>
+                    <pic:cNvPicPr/>
+                  </pic:nvPicPr>
+                  <pic:blipFill>
+                    <a:blip r:embed="rId17"/>
+                    <a:stretch>
+                      <a:fillRect/>
+                    </a:stretch>
+                  </pic:blipFill>
+                  <pic:spPr>
+                    <a:xfrm>
+                      <a:off x="0" y="0"/>
+                      <a:ext cx="6097270" cy="768350"/>
+                    </a:xfrm>
+                    <a:prstGeom prst="rect">
+                      <a:avLst/>
+                    </a:prstGeom>
+                  </pic:spPr>
+                </pic:pic>
+              </a:graphicData>
+            </a:graphic>
+          </wp:inline>
+        </w:drawing>
+      </w:r>
+    </w:p>
+    <w:p>
+      <w:pPr>
+        <w:ind w:left="360" w:firstLine="360"/>
+        <w:rPr>
+          <w:color w:val="7EB1E6" w:themeColor="accent3" w:themeTint="99"/>
+          <w:sz w:val="24"/>
+          <w:szCs w:val="24"/>
+        </w:rPr>
+      </w:pPr>
+      <w:r>
+        <w:rPr>
+          <w:color w:val="7EB1E6" w:themeColor="accent3" w:themeTint="99"/>
+          <w:sz w:val="24"/>
+          <w:szCs w:val="24"/>
+        </w:rPr>
+        <w:t xml:space="preserve">Estando iniciada la sesión como Cliente, este accede a una </w:t>
+      </w:r>
+      <w:proofErr w:type="spellStart"/>
+      <w:r>
+        <w:rPr>
+          <w:color w:val="7EB1E6" w:themeColor="accent3" w:themeTint="99"/>
+          <w:sz w:val="24"/>
+          <w:szCs w:val="24"/>
+        </w:rPr>
+        <w:t>navbar</w:t>
+      </w:r>
+      <w:proofErr w:type="spellEnd"/>
+      <w:r>
+        <w:rPr>
+          <w:color w:val="7EB1E6" w:themeColor="accent3" w:themeTint="99"/>
+          <w:sz w:val="24"/>
+          <w:szCs w:val="24"/>
+        </w:rPr>
+        <w:t xml:space="preserve"> distinta, en la cual puede acceder a Mis Cuentas (ABML de sus cuentas), Transferencias (ABML transferencias), Solicitar Préstamo (permite generar un préstamo), Pago de préstamos (permite generar el pago de una cuota, de un préstamo correspondiente) y Mis Datos (permite acceder a sus datos registrados y modificarlos).</w:t>
+      </w:r>
+    </w:p>
+    <w:p>
+      <w:pPr>
+        <w:ind w:left="360" w:firstLine="360"/>
+        <w:rPr>
+          <w:color w:val="7EB1E6" w:themeColor="accent3" w:themeTint="99"/>
+          <w:sz w:val="48"/>
+          <w:szCs w:val="48"/>
+        </w:rPr>
+      </w:pPr>
+      <w:r>
+        <w:rPr>
+          <w:color w:val="7EB1E6" w:themeColor="accent3" w:themeTint="99"/>
+          <w:sz w:val="24"/>
+          <w:szCs w:val="24"/>
         </w:rPr>
         <w:t xml:space="preserve"> </w:t>
       </w:r>
       <w:r>
         <w:rPr>
-          <w:sz w:val="48"/>
-          <w:szCs w:val="48"/>
-        </w:rPr>
-        <w:t>12</w:t>
+          <w:color w:val="7EB1E6" w:themeColor="accent3" w:themeTint="99"/>
+          <w:sz w:val="48"/>
+          <w:szCs w:val="48"/>
+        </w:rPr>
+        <w:fldChar w:fldCharType="begin"/>
+      </w:r>
+      <w:r>
+        <w:rPr>
+          <w:color w:val="7EB1E6" w:themeColor="accent3" w:themeTint="99"/>
+          <w:sz w:val="48"/>
+          <w:szCs w:val="48"/>
+        </w:rPr>
+        <w:instrText xml:space="preserve"> XE "Inicio" </w:instrText>
+      </w:r>
+      <w:r>
+        <w:rPr>
+          <w:color w:val="7EB1E6" w:themeColor="accent3" w:themeTint="99"/>
+          <w:sz w:val="48"/>
+          <w:szCs w:val="48"/>
+        </w:rPr>
+        <w:fldChar w:fldCharType="end"/>
+      </w:r>
+      <w:r>
+        <w:rPr>
+          <w:color w:val="7EB1E6" w:themeColor="accent3" w:themeTint="99"/>
+          <w:sz w:val="48"/>
+          <w:szCs w:val="48"/>
+        </w:rPr>
+        <w:fldChar w:fldCharType="begin"/>
+      </w:r>
+      <w:r>
+        <w:rPr>
+          <w:color w:val="7EB1E6" w:themeColor="accent3" w:themeTint="99"/>
+          <w:sz w:val="48"/>
+          <w:szCs w:val="48"/>
+        </w:rPr>
+        <w:instrText xml:space="preserve"> XE "Perfil del Usuario" </w:instrText>
+      </w:r>
+      <w:r>
+        <w:rPr>
+          <w:color w:val="7EB1E6" w:themeColor="accent3" w:themeTint="99"/>
+          <w:sz w:val="48"/>
+          <w:szCs w:val="48"/>
+        </w:rPr>
+        <w:fldChar w:fldCharType="end"/>
       </w:r>
     </w:p>
     <w:p>
@@ -1738,50 +2153,12 @@
           <w:szCs w:val="48"/>
         </w:rPr>
       </w:pPr>
-      <w:r>
-        <w:rPr>
-          <w:color w:val="7EB1E6" w:themeColor="accent3" w:themeTint="99"/>
-          <w:sz w:val="24"/>
-          <w:szCs w:val="24"/>
-        </w:rPr>
-        <w:t>Descripción de la página y sus funcionalidades…</w:t>
-      </w:r>
-      <w:r>
-        <w:rPr>
-          <w:sz w:val="48"/>
-          <w:szCs w:val="48"/>
-        </w:rPr>
-        <w:fldChar w:fldCharType="begin"/>
-      </w:r>
-      <w:r>
-        <w:rPr>
-          <w:sz w:val="48"/>
-          <w:szCs w:val="48"/>
-        </w:rPr>
-        <w:instrText xml:space="preserve"> XE "Inicio" </w:instrText>
-      </w:r>
-      <w:r>
-        <w:rPr>
-          <w:sz w:val="48"/>
-          <w:szCs w:val="48"/>
-        </w:rPr>
-        <w:fldChar w:fldCharType="end"/>
-      </w:r>
-    </w:p>
-    <w:p>
-      <w:pPr>
-        <w:pStyle w:val="Prrafodelista"/>
-        <w:rPr>
-          <w:sz w:val="48"/>
-          <w:szCs w:val="48"/>
-        </w:rPr>
-      </w:pPr>
     </w:p>
     <w:sectPr>
-      <w:headerReference w:type="default" r:id="rId12"/>
-      <w:footerReference w:type="default" r:id="rId13"/>
-      <w:headerReference w:type="first" r:id="rId14"/>
-      <w:footerReference w:type="first" r:id="rId15"/>
+      <w:headerReference w:type="default" r:id="rId18"/>
+      <w:footerReference w:type="default" r:id="rId19"/>
+      <w:headerReference w:type="first" r:id="rId20"/>
+      <w:footerReference w:type="first" r:id="rId21"/>
       <w:type w:val="continuous"/>
       <w:pgSz w:w="11906" w:h="16838" w:code="9"/>
       <w:pgMar w:top="1512" w:right="1152" w:bottom="720" w:left="1152" w:header="720" w:footer="288" w:gutter="0"/>

</xml_diff>